<commit_message>
Mise à jour rapport préliminaire
</commit_message>
<xml_diff>
--- a/Documents/RapportPreliminaire.docx
+++ b/Documents/RapportPreliminaire.docx
@@ -34,6 +34,9 @@
         <w:jc w:val="center"/>
       </w:pPr>
       <w:r>
+        <w:rPr>
+          <w:noProof/>
+        </w:rPr>
         <w:drawing>
           <wp:inline distT="0" distB="0" distL="0" distR="0" wp14:anchorId="7C33BFAC" wp14:editId="1550E0DD">
             <wp:extent cx="6553200" cy="3971505"/>
@@ -50,7 +53,7 @@
                     <pic:cNvPicPr/>
                   </pic:nvPicPr>
                   <pic:blipFill>
-                    <a:blip r:embed="rId7"/>
+                    <a:blip r:embed="rId8"/>
                     <a:stretch>
                       <a:fillRect/>
                     </a:stretch>
@@ -79,29 +82,75 @@
       <w:r>
         <w:t xml:space="preserve">Figure </w:t>
       </w:r>
-      <w:r>
-        <w:fldChar w:fldCharType="begin"/>
-      </w:r>
-      <w:r>
-        <w:instrText xml:space="preserve"> SEQ Figure \* ARABIC </w:instrText>
-      </w:r>
-      <w:r>
-        <w:fldChar w:fldCharType="separate"/>
-      </w:r>
-      <w:r>
-        <w:rPr>
-          <w:noProof/>
-        </w:rPr>
-        <w:t>1</w:t>
-      </w:r>
-      <w:r>
-        <w:fldChar w:fldCharType="end"/>
-      </w:r>
+      <w:fldSimple w:instr=" SEQ Figure \* ARABIC ">
+        <w:r>
+          <w:rPr>
+            <w:noProof/>
+          </w:rPr>
+          <w:t>1</w:t>
+        </w:r>
+      </w:fldSimple>
       <w:r>
         <w:t> : Architecture d</w:t>
       </w:r>
       <w:r>
         <w:t>u projet et des trois processus.</w:t>
+      </w:r>
+    </w:p>
+    <w:p>
+      <w:r>
+        <w:t xml:space="preserve">Le(s) processus « robot » </w:t>
+      </w:r>
+      <w:r>
+        <w:t>sera/seront</w:t>
+      </w:r>
+      <w:r>
+        <w:t xml:space="preserve"> automatiquement exécuté</w:t>
+      </w:r>
+      <w:r>
+        <w:t>(</w:t>
+      </w:r>
+      <w:r>
+        <w:t>s</w:t>
+      </w:r>
+      <w:r>
+        <w:t>)</w:t>
+      </w:r>
+      <w:r>
+        <w:t xml:space="preserve"> </w:t>
+      </w:r>
+      <w:r>
+        <w:t xml:space="preserve">en arrière-plan </w:t>
+      </w:r>
+      <w:r>
+        <w:t>par le serveur au moment du lancement de la partie</w:t>
+      </w:r>
+      <w:r>
+        <w:t xml:space="preserve">, le serveur fournissant l’adresse IP et le port de connexion </w:t>
+      </w:r>
+      <w:r>
+        <w:t xml:space="preserve">en </w:t>
+      </w:r>
+      <w:r>
+        <w:t>paramètres passés au programme « robot »</w:t>
+      </w:r>
+      <w:r>
+        <w:t>.</w:t>
+      </w:r>
+      <w:r>
+        <w:t xml:space="preserve"> Le</w:t>
+      </w:r>
+      <w:r>
+        <w:t>s</w:t>
+      </w:r>
+      <w:r>
+        <w:t xml:space="preserve"> processus « robot » se terminent lorsque le serveur est fermé, ou que la partie est terminé</w:t>
+      </w:r>
+      <w:r>
+        <w:t>e</w:t>
+      </w:r>
+      <w:r>
+        <w:t>.</w:t>
       </w:r>
     </w:p>
     <w:p>
@@ -124,9 +173,9 @@
         <w:tblLook w:val="04A0" w:firstRow="1" w:lastRow="0" w:firstColumn="1" w:lastColumn="0" w:noHBand="0" w:noVBand="1"/>
       </w:tblPr>
       <w:tblGrid>
-        <w:gridCol w:w="1681"/>
-        <w:gridCol w:w="3749"/>
-        <w:gridCol w:w="5026"/>
+        <w:gridCol w:w="1721"/>
+        <w:gridCol w:w="2642"/>
+        <w:gridCol w:w="6093"/>
       </w:tblGrid>
       <w:tr>
         <w:trPr>
@@ -165,7 +214,7 @@
               <w:cnfStyle w:val="100000000000" w:firstRow="1" w:lastRow="0" w:firstColumn="0" w:lastColumn="0" w:oddVBand="0" w:evenVBand="0" w:oddHBand="0" w:evenHBand="0" w:firstRowFirstColumn="0" w:firstRowLastColumn="0" w:lastRowFirstColumn="0" w:lastRowLastColumn="0"/>
             </w:pPr>
             <w:r>
-              <w:t>Justification</w:t>
+              <w:t>Explication</w:t>
             </w:r>
           </w:p>
         </w:tc>
@@ -295,6 +344,9 @@
             <w:r>
               <w:t>Gestionnaire de jeu</w:t>
             </w:r>
+            <w:r>
+              <w:t xml:space="preserve"> (serveur)</w:t>
+            </w:r>
           </w:p>
         </w:tc>
         <w:tc>
@@ -322,10 +374,7 @@
               <w:cnfStyle w:val="000000100000" w:firstRow="0" w:lastRow="0" w:firstColumn="0" w:lastColumn="0" w:oddVBand="0" w:evenVBand="0" w:oddHBand="1" w:evenHBand="0" w:firstRowFirstColumn="0" w:firstRowLastColumn="0" w:lastRowFirstColumn="0" w:lastRowLastColumn="0"/>
             </w:pPr>
             <w:r>
-              <w:t>Application et processus distinct</w:t>
-            </w:r>
-            <w:r>
-              <w:t xml:space="preserve"> intermédiaire entre les joueurs</w:t>
+              <w:t>Application et processus distinct intermédiaire entre les joueurs</w:t>
             </w:r>
             <w:r>
               <w:t xml:space="preserve"> et gère la logique du jeu.</w:t>
@@ -342,6 +391,9 @@
           <w:p>
             <w:r>
               <w:t>Joueur humain</w:t>
+            </w:r>
+            <w:r>
+              <w:t xml:space="preserve"> (client)</w:t>
             </w:r>
           </w:p>
         </w:tc>
@@ -383,6 +435,7 @@
           </w:tcPr>
           <w:p>
             <w:r>
+              <w:lastRenderedPageBreak/>
               <w:t>Joueur robot</w:t>
             </w:r>
           </w:p>
@@ -409,7 +462,13 @@
               <w:cnfStyle w:val="000000100000" w:firstRow="0" w:lastRow="0" w:firstColumn="0" w:lastColumn="0" w:oddVBand="0" w:evenVBand="0" w:oddHBand="1" w:evenHBand="0" w:firstRowFirstColumn="0" w:firstRowLastColumn="0" w:lastRowFirstColumn="0" w:lastRowLastColumn="0"/>
             </w:pPr>
             <w:r>
-              <w:t>Application et processus distinct.</w:t>
+              <w:t>Application et processus distinct</w:t>
+            </w:r>
+            <w:r>
+              <w:t xml:space="preserve"> automatiquement démarré et fermé par le serveur</w:t>
+            </w:r>
+            <w:r>
+              <w:t xml:space="preserve"> en début et fin de partie.</w:t>
             </w:r>
           </w:p>
         </w:tc>
@@ -422,11 +481,9 @@
           </w:tcPr>
           <w:p>
             <w:r>
-              <w:lastRenderedPageBreak/>
-              <w:t>Génération de statistiques</w:t>
-            </w:r>
-          </w:p>
-          <w:p/>
+              <w:t>Communication entre processus</w:t>
+            </w:r>
+          </w:p>
         </w:tc>
         <w:tc>
           <w:tcPr>
@@ -437,15 +494,7 @@
               <w:cnfStyle w:val="000000000000" w:firstRow="0" w:lastRow="0" w:firstColumn="0" w:lastColumn="0" w:oddVBand="0" w:evenVBand="0" w:oddHBand="0" w:evenHBand="0" w:firstRowFirstColumn="0" w:firstRowLastColumn="0" w:lastRowFirstColumn="0" w:lastRowLastColumn="0"/>
             </w:pPr>
             <w:r>
-              <w:t xml:space="preserve">Écriture d’un fichier </w:t>
-            </w:r>
-            <w:proofErr w:type="spellStart"/>
-            <w:r>
-              <w:t>LaTeX</w:t>
-            </w:r>
-            <w:proofErr w:type="spellEnd"/>
-            <w:r>
-              <w:t xml:space="preserve"> à partir d’un code C dans le processus « serveur », puis conversion en PDF via un outil externe.</w:t>
+              <w:t>Envoi de messages par connexion socket.</w:t>
             </w:r>
           </w:p>
         </w:tc>
@@ -457,13 +506,208 @@
             <w:pPr>
               <w:cnfStyle w:val="000000000000" w:firstRow="0" w:lastRow="0" w:firstColumn="0" w:lastColumn="0" w:oddVBand="0" w:evenVBand="0" w:oddHBand="0" w:evenHBand="0" w:firstRowFirstColumn="0" w:firstRowLastColumn="0" w:lastRowFirstColumn="0" w:lastRowLastColumn="0"/>
             </w:pPr>
-            <w:proofErr w:type="spellStart"/>
-            <w:r>
-              <w:t>LaTex</w:t>
-            </w:r>
-            <w:proofErr w:type="spellEnd"/>
-            <w:r>
-              <w:t xml:space="preserve"> est similaire à un langage à balise, donc assez simple à générer à partir d’un langage de programmation comme C.</w:t>
+            <w:r>
+              <w:t>Le format d’un message sera celui-ci :</w:t>
+            </w:r>
+          </w:p>
+          <w:p>
+            <w:pPr>
+              <w:pStyle w:val="Paragraphedeliste"/>
+              <w:numPr>
+                <w:ilvl w:val="0"/>
+                <w:numId w:val="1"/>
+              </w:numPr>
+              <w:cnfStyle w:val="000000000000" w:firstRow="0" w:lastRow="0" w:firstColumn="0" w:lastColumn="0" w:oddVBand="0" w:evenVBand="0" w:oddHBand="0" w:evenHBand="0" w:firstRowFirstColumn="0" w:firstRowLastColumn="0" w:lastRowFirstColumn="0" w:lastRowLastColumn="0"/>
+            </w:pPr>
+            <w:r>
+              <w:rPr>
+                <w:color w:val="FF0000"/>
+              </w:rPr>
+              <w:t>Émetteur du message (client, serveur, robot)</w:t>
+            </w:r>
+            <w:r>
+              <w:t> ;</w:t>
+            </w:r>
+          </w:p>
+          <w:p>
+            <w:pPr>
+              <w:pStyle w:val="Paragraphedeliste"/>
+              <w:numPr>
+                <w:ilvl w:val="0"/>
+                <w:numId w:val="1"/>
+              </w:numPr>
+              <w:cnfStyle w:val="000000000000" w:firstRow="0" w:lastRow="0" w:firstColumn="0" w:lastColumn="0" w:oddVBand="0" w:evenVBand="0" w:oddHBand="0" w:evenHBand="0" w:firstRowFirstColumn="0" w:firstRowLastColumn="0" w:lastRowFirstColumn="0" w:lastRowLastColumn="0"/>
+            </w:pPr>
+            <w:r>
+              <w:rPr>
+                <w:color w:val="00B050"/>
+              </w:rPr>
+              <w:t>Type du message (rôle du message)</w:t>
+            </w:r>
+            <w:r>
+              <w:t> ;</w:t>
+            </w:r>
+          </w:p>
+          <w:p>
+            <w:pPr>
+              <w:pStyle w:val="Paragraphedeliste"/>
+              <w:numPr>
+                <w:ilvl w:val="0"/>
+                <w:numId w:val="1"/>
+              </w:numPr>
+              <w:cnfStyle w:val="000000000000" w:firstRow="0" w:lastRow="0" w:firstColumn="0" w:lastColumn="0" w:oddVBand="0" w:evenVBand="0" w:oddHBand="0" w:evenHBand="0" w:firstRowFirstColumn="0" w:firstRowLastColumn="0" w:lastRowFirstColumn="0" w:lastRowLastColumn="0"/>
+            </w:pPr>
+            <w:r>
+              <w:rPr>
+                <w:color w:val="7030A0"/>
+              </w:rPr>
+              <w:t>Aucun, u</w:t>
+            </w:r>
+            <w:r>
+              <w:rPr>
+                <w:color w:val="7030A0"/>
+              </w:rPr>
+              <w:t>n ou plusieurs paramètres</w:t>
+            </w:r>
+            <w:r>
+              <w:t>.</w:t>
+            </w:r>
+          </w:p>
+          <w:p>
+            <w:pPr>
+              <w:cnfStyle w:val="000000000000" w:firstRow="0" w:lastRow="0" w:firstColumn="0" w:lastColumn="0" w:oddVBand="0" w:evenVBand="0" w:oddHBand="0" w:evenHBand="0" w:firstRowFirstColumn="0" w:firstRowLastColumn="0" w:lastRowFirstColumn="0" w:lastRowLastColumn="0"/>
+            </w:pPr>
+            <w:r>
+              <w:t>Exemple</w:t>
+            </w:r>
+            <w:r>
+              <w:t>s</w:t>
+            </w:r>
+            <w:r>
+              <w:t> :</w:t>
+            </w:r>
+          </w:p>
+          <w:p>
+            <w:pPr>
+              <w:cnfStyle w:val="000000000000" w:firstRow="0" w:lastRow="0" w:firstColumn="0" w:lastColumn="0" w:oddVBand="0" w:evenVBand="0" w:oddHBand="0" w:evenHBand="0" w:firstRowFirstColumn="0" w:firstRowLastColumn="0" w:lastRowFirstColumn="0" w:lastRowLastColumn="0"/>
+            </w:pPr>
+            <w:r>
+              <w:t>« </w:t>
+            </w:r>
+            <w:r>
+              <w:rPr>
+                <w:color w:val="FF0000"/>
+              </w:rPr>
+              <w:t>CLIENT</w:t>
+            </w:r>
+            <w:r>
+              <w:t>_</w:t>
+            </w:r>
+            <w:r>
+              <w:rPr>
+                <w:color w:val="00B050"/>
+              </w:rPr>
+              <w:t>CONNECTED</w:t>
+            </w:r>
+            <w:r>
+              <w:t>|</w:t>
+            </w:r>
+            <w:r>
+              <w:rPr>
+                <w:color w:val="7030A0"/>
+              </w:rPr>
+              <w:t>Pseudonyme</w:t>
+            </w:r>
+            <w:r>
+              <w:t> »</w:t>
+            </w:r>
+          </w:p>
+          <w:p>
+            <w:pPr>
+              <w:cnfStyle w:val="000000000000" w:firstRow="0" w:lastRow="0" w:firstColumn="0" w:lastColumn="0" w:oddVBand="0" w:evenVBand="0" w:oddHBand="0" w:evenHBand="0" w:firstRowFirstColumn="0" w:firstRowLastColumn="0" w:lastRowFirstColumn="0" w:lastRowLastColumn="0"/>
+            </w:pPr>
+            <w:r>
+              <w:t>« </w:t>
+            </w:r>
+            <w:r>
+              <w:rPr>
+                <w:color w:val="FF0000"/>
+              </w:rPr>
+              <w:t>SERVER</w:t>
+            </w:r>
+            <w:r>
+              <w:t>_</w:t>
+            </w:r>
+            <w:r>
+              <w:rPr>
+                <w:color w:val="00B050"/>
+              </w:rPr>
+              <w:t>START_GAME</w:t>
+            </w:r>
+            <w:r>
+              <w:t> »</w:t>
+            </w:r>
+          </w:p>
+          <w:p>
+            <w:pPr>
+              <w:cnfStyle w:val="000000000000" w:firstRow="0" w:lastRow="0" w:firstColumn="0" w:lastColumn="0" w:oddVBand="0" w:evenVBand="0" w:oddHBand="0" w:evenHBand="0" w:firstRowFirstColumn="0" w:firstRowLastColumn="0" w:lastRowFirstColumn="0" w:lastRowLastColumn="0"/>
+            </w:pPr>
+            <w:r>
+              <w:t>« </w:t>
+            </w:r>
+            <w:r>
+              <w:rPr>
+                <w:color w:val="FF0000"/>
+              </w:rPr>
+              <w:t>Émetteur</w:t>
+            </w:r>
+            <w:r>
+              <w:t>_</w:t>
+            </w:r>
+            <w:r>
+              <w:rPr>
+                <w:color w:val="00B050"/>
+              </w:rPr>
+              <w:t>Type</w:t>
+            </w:r>
+            <w:r>
+              <w:t>|</w:t>
+            </w:r>
+            <w:r>
+              <w:rPr>
+                <w:color w:val="7030A0"/>
+              </w:rPr>
+              <w:t>param1</w:t>
+            </w:r>
+            <w:r>
+              <w:t>|</w:t>
+            </w:r>
+            <w:r>
+              <w:rPr>
+                <w:color w:val="7030A0"/>
+              </w:rPr>
+              <w:t>param2</w:t>
+            </w:r>
+            <w:r>
+              <w:t>|</w:t>
+            </w:r>
+            <w:r>
+              <w:rPr>
+                <w:color w:val="7030A0"/>
+              </w:rPr>
+              <w:t>param…</w:t>
+            </w:r>
+            <w:r>
+              <w:t>|</w:t>
+            </w:r>
+            <w:r>
+              <w:rPr>
+                <w:color w:val="7030A0"/>
+              </w:rPr>
+              <w:t>paramN</w:t>
+            </w:r>
+            <w:r>
+              <w:t> »</w:t>
             </w:r>
           </w:p>
         </w:tc>
@@ -479,9 +723,10 @@
           </w:tcPr>
           <w:p>
             <w:r>
-              <w:t>Classement</w:t>
-            </w:r>
-          </w:p>
+              <w:t>Génération de statistiques</w:t>
+            </w:r>
+          </w:p>
+          <w:p/>
         </w:tc>
         <w:tc>
           <w:tcPr>
@@ -492,7 +737,15 @@
               <w:cnfStyle w:val="000000100000" w:firstRow="0" w:lastRow="0" w:firstColumn="0" w:lastColumn="0" w:oddVBand="0" w:evenVBand="0" w:oddHBand="1" w:evenHBand="0" w:firstRowFirstColumn="0" w:firstRowLastColumn="0" w:lastRowFirstColumn="0" w:lastRowLastColumn="0"/>
             </w:pPr>
             <w:r>
-              <w:t>Écriture d’un fichier texte à partir d’un code C dans le processus « serveur » et affichage en fin de partie.</w:t>
+              <w:t xml:space="preserve">Écriture d’un fichier </w:t>
+            </w:r>
+            <w:proofErr w:type="spellStart"/>
+            <w:r>
+              <w:t>LaTeX</w:t>
+            </w:r>
+            <w:proofErr w:type="spellEnd"/>
+            <w:r>
+              <w:t xml:space="preserve"> à partir d’un code C dans le processus « serveur », puis conversion en PDF via un outil externe.</w:t>
             </w:r>
           </w:p>
         </w:tc>
@@ -504,6 +757,14 @@
             <w:pPr>
               <w:cnfStyle w:val="000000100000" w:firstRow="0" w:lastRow="0" w:firstColumn="0" w:lastColumn="0" w:oddVBand="0" w:evenVBand="0" w:oddHBand="1" w:evenHBand="0" w:firstRowFirstColumn="0" w:firstRowLastColumn="0" w:lastRowFirstColumn="0" w:lastRowLastColumn="0"/>
             </w:pPr>
+            <w:proofErr w:type="spellStart"/>
+            <w:r>
+              <w:t>LaTex</w:t>
+            </w:r>
+            <w:proofErr w:type="spellEnd"/>
+            <w:r>
+              <w:t xml:space="preserve"> est similaire à un langage à balise, donc assez simple à générer à partir d’un langage de programmation comme C.</w:t>
+            </w:r>
           </w:p>
         </w:tc>
       </w:tr>
@@ -515,6 +776,45 @@
           </w:tcPr>
           <w:p>
             <w:r>
+              <w:t>Classement</w:t>
+            </w:r>
+          </w:p>
+        </w:tc>
+        <w:tc>
+          <w:tcPr>
+            <w:tcW w:w="0" w:type="auto"/>
+          </w:tcPr>
+          <w:p>
+            <w:pPr>
+              <w:cnfStyle w:val="000000000000" w:firstRow="0" w:lastRow="0" w:firstColumn="0" w:lastColumn="0" w:oddVBand="0" w:evenVBand="0" w:oddHBand="0" w:evenHBand="0" w:firstRowFirstColumn="0" w:firstRowLastColumn="0" w:lastRowFirstColumn="0" w:lastRowLastColumn="0"/>
+            </w:pPr>
+            <w:r>
+              <w:t>Écriture d’un fichier texte à partir d’un code C dans le processus « serveur » et affichage en fin de partie.</w:t>
+            </w:r>
+          </w:p>
+        </w:tc>
+        <w:tc>
+          <w:tcPr>
+            <w:tcW w:w="0" w:type="auto"/>
+          </w:tcPr>
+          <w:p>
+            <w:pPr>
+              <w:cnfStyle w:val="000000000000" w:firstRow="0" w:lastRow="0" w:firstColumn="0" w:lastColumn="0" w:oddVBand="0" w:evenVBand="0" w:oddHBand="0" w:evenHBand="0" w:firstRowFirstColumn="0" w:firstRowLastColumn="0" w:lastRowFirstColumn="0" w:lastRowLastColumn="0"/>
+            </w:pPr>
+          </w:p>
+        </w:tc>
+      </w:tr>
+      <w:tr>
+        <w:trPr>
+          <w:cnfStyle w:val="000000100000" w:firstRow="0" w:lastRow="0" w:firstColumn="0" w:lastColumn="0" w:oddVBand="0" w:evenVBand="0" w:oddHBand="1" w:evenHBand="0" w:firstRowFirstColumn="0" w:firstRowLastColumn="0" w:lastRowFirstColumn="0" w:lastRowLastColumn="0"/>
+        </w:trPr>
+        <w:tc>
+          <w:tcPr>
+            <w:cnfStyle w:val="001000000000" w:firstRow="0" w:lastRow="0" w:firstColumn="1" w:lastColumn="0" w:oddVBand="0" w:evenVBand="0" w:oddHBand="0" w:evenHBand="0" w:firstRowFirstColumn="0" w:firstRowLastColumn="0" w:lastRowFirstColumn="0" w:lastRowLastColumn="0"/>
+            <w:tcW w:w="0" w:type="auto"/>
+          </w:tcPr>
+          <w:p>
+            <w:r>
               <w:t>Gestion du temps</w:t>
             </w:r>
           </w:p>
@@ -525,7 +825,7 @@
           </w:tcPr>
           <w:p>
             <w:pPr>
-              <w:cnfStyle w:val="000000000000" w:firstRow="0" w:lastRow="0" w:firstColumn="0" w:lastColumn="0" w:oddVBand="0" w:evenVBand="0" w:oddHBand="0" w:evenHBand="0" w:firstRowFirstColumn="0" w:firstRowLastColumn="0" w:lastRowFirstColumn="0" w:lastRowLastColumn="0"/>
+              <w:cnfStyle w:val="000000100000" w:firstRow="0" w:lastRow="0" w:firstColumn="0" w:lastColumn="0" w:oddVBand="0" w:evenVBand="0" w:oddHBand="1" w:evenHBand="0" w:firstRowFirstColumn="0" w:firstRowLastColumn="0" w:lastRowFirstColumn="0" w:lastRowLastColumn="0"/>
             </w:pPr>
             <w:r>
               <w:t xml:space="preserve">Mesure du temps écoulé avec une fonction C comme </w:t>
@@ -551,8 +851,17 @@
           </w:tcPr>
           <w:p>
             <w:pPr>
-              <w:cnfStyle w:val="000000000000" w:firstRow="0" w:lastRow="0" w:firstColumn="0" w:lastColumn="0" w:oddVBand="0" w:evenVBand="0" w:oddHBand="0" w:evenHBand="0" w:firstRowFirstColumn="0" w:firstRowLastColumn="0" w:lastRowFirstColumn="0" w:lastRowLastColumn="0"/>
-            </w:pPr>
+              <w:cnfStyle w:val="000000100000" w:firstRow="0" w:lastRow="0" w:firstColumn="0" w:lastColumn="0" w:oddVBand="0" w:evenVBand="0" w:oddHBand="1" w:evenHBand="0" w:firstRowFirstColumn="0" w:firstRowLastColumn="0" w:lastRowFirstColumn="0" w:lastRowLastColumn="0"/>
+            </w:pPr>
+            <w:r>
+              <w:t xml:space="preserve">La mesure du temps pourra </w:t>
+            </w:r>
+            <w:r>
+              <w:t>servir</w:t>
+            </w:r>
+            <w:r>
+              <w:t xml:space="preserve"> à mesurer le temps de réaction des joueurs par exemple.</w:t>
+            </w:r>
           </w:p>
         </w:tc>
       </w:tr>
@@ -634,6 +943,9 @@
       </w:r>
       <w:r>
         <w:t>. Les joueurs peuvent quitter le serveur, ou recommencer une partie.</w:t>
+      </w:r>
+      <w:r>
+        <w:t xml:space="preserve"> Les robots se terminent.</w:t>
       </w:r>
     </w:p>
     <w:sectPr>
@@ -694,6 +1006,127 @@
     </w:p>
   </w:footnote>
 </w:footnotes>
+</file>
+
+<file path=word/numbering.xml><?xml version="1.0" encoding="utf-8"?>
+<w:numbering xmlns:wpc="http://schemas.microsoft.com/office/word/2010/wordprocessingCanvas" xmlns:cx="http://schemas.microsoft.com/office/drawing/2014/chartex" xmlns:cx1="http://schemas.microsoft.com/office/drawing/2015/9/8/chartex" xmlns:cx2="http://schemas.microsoft.com/office/drawing/2015/10/21/chartex" xmlns:cx3="http://schemas.microsoft.com/office/drawing/2016/5/9/chartex" xmlns:cx4="http://schemas.microsoft.com/office/drawing/2016/5/10/chartex" xmlns:cx5="http://schemas.microsoft.com/office/drawing/2016/5/11/chartex" xmlns:cx6="http://schemas.microsoft.com/office/drawing/2016/5/12/chartex" xmlns:cx7="http://schemas.microsoft.com/office/drawing/2016/5/13/chartex" xmlns:cx8="http://schemas.microsoft.com/office/drawing/2016/5/14/chartex" xmlns:mc="http://schemas.openxmlformats.org/markup-compatibility/2006" xmlns:aink="http://schemas.microsoft.com/office/drawing/2016/ink" xmlns:am3d="http://schemas.microsoft.com/office/drawing/2017/model3d" xmlns:o="urn:schemas-microsoft-com:office:office" xmlns:r="http://schemas.openxmlformats.org/officeDocument/2006/relationships" xmlns:m="http://schemas.openxmlformats.org/officeDocument/2006/math" xmlns:v="urn:schemas-microsoft-com:vml" xmlns:wp14="http://schemas.microsoft.com/office/word/2010/wordprocessingDrawing" xmlns:wp="http://schemas.openxmlformats.org/drawingml/2006/wordprocessingDrawing" xmlns:w10="urn:schemas-microsoft-com:office:word" xmlns:w="http://schemas.openxmlformats.org/wordprocessingml/2006/main" xmlns:w14="http://schemas.microsoft.com/office/word/2010/wordml" xmlns:w15="http://schemas.microsoft.com/office/word/2012/wordml" xmlns:w16cex="http://schemas.microsoft.com/office/word/2018/wordml/cex" xmlns:w16cid="http://schemas.microsoft.com/office/word/2016/wordml/cid" xmlns:w16="http://schemas.microsoft.com/office/word/2018/wordml" xmlns:w16sdtdh="http://schemas.microsoft.com/office/word/2020/wordml/sdtdatahash" xmlns:w16se="http://schemas.microsoft.com/office/word/2015/wordml/symex" xmlns:wpg="http://schemas.microsoft.com/office/word/2010/wordprocessingGroup" xmlns:wpi="http://schemas.microsoft.com/office/word/2010/wordprocessingInk" xmlns:wne="http://schemas.microsoft.com/office/word/2006/wordml" xmlns:wps="http://schemas.microsoft.com/office/word/2010/wordprocessingShape" mc:Ignorable="w14 w15 w16se w16cid w16 w16cex w16sdtdh wp14">
+  <w:abstractNum w:abstractNumId="0" w15:restartNumberingAfterBreak="0">
+    <w:nsid w:val="13BC3FA0"/>
+    <w:multiLevelType w:val="hybridMultilevel"/>
+    <w:tmpl w:val="C8529074"/>
+    <w:lvl w:ilvl="0" w:tplc="D152C944">
+      <w:start w:val="1"/>
+      <w:numFmt w:val="bullet"/>
+      <w:lvlText w:val="-"/>
+      <w:lvlJc w:val="left"/>
+      <w:pPr>
+        <w:ind w:left="720" w:hanging="360"/>
+      </w:pPr>
+      <w:rPr>
+        <w:rFonts w:ascii="Calibri" w:eastAsiaTheme="minorEastAsia" w:hAnsi="Calibri" w:cs="Calibri" w:hint="default"/>
+      </w:rPr>
+    </w:lvl>
+    <w:lvl w:ilvl="1" w:tplc="040C0003" w:tentative="1">
+      <w:start w:val="1"/>
+      <w:numFmt w:val="bullet"/>
+      <w:lvlText w:val="o"/>
+      <w:lvlJc w:val="left"/>
+      <w:pPr>
+        <w:ind w:left="1440" w:hanging="360"/>
+      </w:pPr>
+      <w:rPr>
+        <w:rFonts w:ascii="Courier New" w:hAnsi="Courier New" w:cs="Courier New" w:hint="default"/>
+      </w:rPr>
+    </w:lvl>
+    <w:lvl w:ilvl="2" w:tplc="040C0005" w:tentative="1">
+      <w:start w:val="1"/>
+      <w:numFmt w:val="bullet"/>
+      <w:lvlText w:val=""/>
+      <w:lvlJc w:val="left"/>
+      <w:pPr>
+        <w:ind w:left="2160" w:hanging="360"/>
+      </w:pPr>
+      <w:rPr>
+        <w:rFonts w:ascii="Wingdings" w:hAnsi="Wingdings" w:hint="default"/>
+      </w:rPr>
+    </w:lvl>
+    <w:lvl w:ilvl="3" w:tplc="040C0001" w:tentative="1">
+      <w:start w:val="1"/>
+      <w:numFmt w:val="bullet"/>
+      <w:lvlText w:val=""/>
+      <w:lvlJc w:val="left"/>
+      <w:pPr>
+        <w:ind w:left="2880" w:hanging="360"/>
+      </w:pPr>
+      <w:rPr>
+        <w:rFonts w:ascii="Symbol" w:hAnsi="Symbol" w:hint="default"/>
+      </w:rPr>
+    </w:lvl>
+    <w:lvl w:ilvl="4" w:tplc="040C0003" w:tentative="1">
+      <w:start w:val="1"/>
+      <w:numFmt w:val="bullet"/>
+      <w:lvlText w:val="o"/>
+      <w:lvlJc w:val="left"/>
+      <w:pPr>
+        <w:ind w:left="3600" w:hanging="360"/>
+      </w:pPr>
+      <w:rPr>
+        <w:rFonts w:ascii="Courier New" w:hAnsi="Courier New" w:cs="Courier New" w:hint="default"/>
+      </w:rPr>
+    </w:lvl>
+    <w:lvl w:ilvl="5" w:tplc="040C0005" w:tentative="1">
+      <w:start w:val="1"/>
+      <w:numFmt w:val="bullet"/>
+      <w:lvlText w:val=""/>
+      <w:lvlJc w:val="left"/>
+      <w:pPr>
+        <w:ind w:left="4320" w:hanging="360"/>
+      </w:pPr>
+      <w:rPr>
+        <w:rFonts w:ascii="Wingdings" w:hAnsi="Wingdings" w:hint="default"/>
+      </w:rPr>
+    </w:lvl>
+    <w:lvl w:ilvl="6" w:tplc="040C0001" w:tentative="1">
+      <w:start w:val="1"/>
+      <w:numFmt w:val="bullet"/>
+      <w:lvlText w:val=""/>
+      <w:lvlJc w:val="left"/>
+      <w:pPr>
+        <w:ind w:left="5040" w:hanging="360"/>
+      </w:pPr>
+      <w:rPr>
+        <w:rFonts w:ascii="Symbol" w:hAnsi="Symbol" w:hint="default"/>
+      </w:rPr>
+    </w:lvl>
+    <w:lvl w:ilvl="7" w:tplc="040C0003" w:tentative="1">
+      <w:start w:val="1"/>
+      <w:numFmt w:val="bullet"/>
+      <w:lvlText w:val="o"/>
+      <w:lvlJc w:val="left"/>
+      <w:pPr>
+        <w:ind w:left="5760" w:hanging="360"/>
+      </w:pPr>
+      <w:rPr>
+        <w:rFonts w:ascii="Courier New" w:hAnsi="Courier New" w:cs="Courier New" w:hint="default"/>
+      </w:rPr>
+    </w:lvl>
+    <w:lvl w:ilvl="8" w:tplc="040C0005" w:tentative="1">
+      <w:start w:val="1"/>
+      <w:numFmt w:val="bullet"/>
+      <w:lvlText w:val=""/>
+      <w:lvlJc w:val="left"/>
+      <w:pPr>
+        <w:ind w:left="6480" w:hanging="360"/>
+      </w:pPr>
+      <w:rPr>
+        <w:rFonts w:ascii="Wingdings" w:hAnsi="Wingdings" w:hint="default"/>
+      </w:rPr>
+    </w:lvl>
+  </w:abstractNum>
+  <w:num w:numId="1">
+    <w:abstractNumId w:val="0"/>
+  </w:num>
+</w:numbering>
 </file>
 
 <file path=word/styles.xml><?xml version="1.0" encoding="utf-8"?>
@@ -1842,6 +2275,17 @@
       </w:tcPr>
     </w:tblStylePr>
   </w:style>
+  <w:style w:type="paragraph" w:styleId="Paragraphedeliste">
+    <w:name w:val="List Paragraph"/>
+    <w:basedOn w:val="Normal"/>
+    <w:uiPriority w:val="34"/>
+    <w:qFormat/>
+    <w:rsid w:val="00114CDE"/>
+    <w:pPr>
+      <w:ind w:left="720"/>
+      <w:contextualSpacing/>
+    </w:pPr>
+  </w:style>
 </w:styles>
 </file>
 

</xml_diff>

<commit_message>
Mise à jour du rapport préliminaire
</commit_message>
<xml_diff>
--- a/Documents/RapportPreliminaire.docx
+++ b/Documents/RapportPreliminaire.docx
@@ -7,12 +7,41 @@
         <w:pStyle w:val="Titre"/>
       </w:pPr>
       <w:r>
-        <w:t>Rapport préliminaire – Projet SR</w:t>
+        <w:t>Rapport pr</w:t>
+      </w:r>
+      <w:r>
+        <w:t>É</w:t>
+      </w:r>
+      <w:r>
+        <w:t>liminaire – Projet S</w:t>
+      </w:r>
+      <w:r>
+        <w:t>R</w:t>
       </w:r>
     </w:p>
     <w:p>
-      <w:r>
-        <w:t>Par Eddy DRUET, Clément GILI, Groupe TP 02.</w:t>
+      <w:pPr>
+        <w:pStyle w:val="Sous-titre"/>
+        <w:spacing w:after="0" w:line="276" w:lineRule="auto"/>
+        <w:jc w:val="center"/>
+      </w:pPr>
+      <w:r>
+        <w:t>Par Eddy DRUET, Cl</w:t>
+      </w:r>
+      <w:r>
+        <w:t>É</w:t>
+      </w:r>
+      <w:r>
+        <w:t>ment GILI, Groupe TP 02</w:t>
+      </w:r>
+    </w:p>
+    <w:p>
+      <w:pPr>
+        <w:pStyle w:val="Sous-titre"/>
+        <w:jc w:val="center"/>
+      </w:pPr>
+      <w:r>
+        <w:t>Licence 3 - Informatique</w:t>
       </w:r>
     </w:p>
     <w:p>
@@ -25,7 +54,13 @@
     </w:p>
     <w:p>
       <w:r>
-        <w:t>Le projet sera constitué de trois processus distincts (trois exécutables différents) qui communiqueront via une connexion socket TCP avec le serveur de jeu.</w:t>
+        <w:t>Le projet sera constitué de trois processus distincts (trois exécutables différents) qui communiqueront via une connexion socket</w:t>
+      </w:r>
+      <w:r>
+        <w:t xml:space="preserve"> </w:t>
+      </w:r>
+      <w:r>
+        <w:t>avec le serveur de jeu.</w:t>
       </w:r>
     </w:p>
     <w:p>
@@ -82,19 +117,38 @@
       <w:r>
         <w:t xml:space="preserve">Figure </w:t>
       </w:r>
-      <w:fldSimple w:instr=" SEQ Figure \* ARABIC ">
-        <w:r>
-          <w:rPr>
-            <w:noProof/>
-          </w:rPr>
-          <w:t>1</w:t>
-        </w:r>
-      </w:fldSimple>
+      <w:r>
+        <w:fldChar w:fldCharType="begin"/>
+      </w:r>
+      <w:r>
+        <w:instrText xml:space="preserve"> SEQ Figure \* ARABIC </w:instrText>
+      </w:r>
+      <w:r>
+        <w:fldChar w:fldCharType="separate"/>
+      </w:r>
+      <w:r>
+        <w:rPr>
+          <w:noProof/>
+        </w:rPr>
+        <w:t>1</w:t>
+      </w:r>
+      <w:r>
+        <w:rPr>
+          <w:noProof/>
+        </w:rPr>
+        <w:fldChar w:fldCharType="end"/>
+      </w:r>
       <w:r>
         <w:t> : Architecture d</w:t>
       </w:r>
       <w:r>
-        <w:t>u projet et des trois processus.</w:t>
+        <w:t xml:space="preserve">u projet et des trois </w:t>
+      </w:r>
+      <w:r>
+        <w:t>programmes</w:t>
+      </w:r>
+      <w:r>
+        <w:t>.</w:t>
       </w:r>
     </w:p>
     <w:p>
@@ -158,12 +212,30 @@
         <w:pStyle w:val="Titre1"/>
       </w:pPr>
       <w:r>
-        <w:t>Réalisation des fonctionnalités</w:t>
+        <w:t>R</w:t>
+      </w:r>
+      <w:r>
+        <w:t>É</w:t>
+      </w:r>
+      <w:r>
+        <w:t>alisation des fonctionnalit</w:t>
+      </w:r>
+      <w:r>
+        <w:t>É</w:t>
+      </w:r>
+      <w:r>
+        <w:t>s</w:t>
       </w:r>
     </w:p>
     <w:p>
       <w:r>
-        <w:t>Ci-dessous, les méthodes de résolution des fonctionnalités demandées avec les justifications associées.</w:t>
+        <w:t xml:space="preserve">Ci-dessous, les méthodes de résolution des fonctionnalités demandées avec les </w:t>
+      </w:r>
+      <w:r>
+        <w:t>explications</w:t>
+      </w:r>
+      <w:r>
+        <w:t xml:space="preserve"> associées.</w:t>
       </w:r>
     </w:p>
     <w:tbl>
@@ -173,9 +245,9 @@
         <w:tblLook w:val="04A0" w:firstRow="1" w:lastRow="0" w:firstColumn="1" w:lastColumn="0" w:noHBand="0" w:noVBand="1"/>
       </w:tblPr>
       <w:tblGrid>
-        <w:gridCol w:w="1721"/>
-        <w:gridCol w:w="2642"/>
-        <w:gridCol w:w="6093"/>
+        <w:gridCol w:w="1704"/>
+        <w:gridCol w:w="2531"/>
+        <w:gridCol w:w="6221"/>
       </w:tblGrid>
       <w:tr>
         <w:trPr>
@@ -309,13 +381,8 @@
             <w:pPr>
               <w:cnfStyle w:val="000000000000" w:firstRow="0" w:lastRow="0" w:firstColumn="0" w:lastColumn="0" w:oddVBand="0" w:evenVBand="0" w:oddHBand="0" w:evenHBand="0" w:firstRowFirstColumn="0" w:firstRowLastColumn="0" w:lastRowFirstColumn="0" w:lastRowLastColumn="0"/>
             </w:pPr>
-            <w:proofErr w:type="spellStart"/>
-            <w:r>
-              <w:t>Awk</w:t>
-            </w:r>
-            <w:proofErr w:type="spellEnd"/>
-            <w:r>
-              <w:t xml:space="preserve"> n’a pas pour rôle ce type d’application, et ne permet pas de le faire.</w:t>
+            <w:r>
+              <w:t>Awk n’a pas pour rôle ce type d’application, et ne permet pas de le faire.</w:t>
             </w:r>
           </w:p>
           <w:p>
@@ -390,6 +457,7 @@
           </w:tcPr>
           <w:p>
             <w:r>
+              <w:lastRenderedPageBreak/>
               <w:t>Joueur humain</w:t>
             </w:r>
             <w:r>
@@ -435,7 +503,6 @@
           </w:tcPr>
           <w:p>
             <w:r>
-              <w:lastRenderedPageBreak/>
               <w:t>Joueur robot</w:t>
             </w:r>
           </w:p>
@@ -469,6 +536,29 @@
             </w:r>
             <w:r>
               <w:t xml:space="preserve"> en début et fin de partie.</w:t>
+            </w:r>
+            <w:r>
+              <w:t xml:space="preserve"> Cycle de vie contrôlé par le processus « serveur ».</w:t>
+            </w:r>
+          </w:p>
+          <w:p>
+            <w:pPr>
+              <w:cnfStyle w:val="000000100000" w:firstRow="0" w:lastRow="0" w:firstColumn="0" w:lastColumn="0" w:oddVBand="0" w:evenVBand="0" w:oddHBand="1" w:evenHBand="0" w:firstRowFirstColumn="0" w:firstRowLastColumn="0" w:lastRowFirstColumn="0" w:lastRowLastColumn="0"/>
+            </w:pPr>
+            <w:r>
+              <w:t xml:space="preserve">La communication est également par socket pour avoir un système de communication inter-processus universel, unique et constant, ce qui permettra d’éviter </w:t>
+            </w:r>
+            <w:r>
+              <w:t>d’</w:t>
+            </w:r>
+            <w:r>
+              <w:t xml:space="preserve">augmenter la complexité du </w:t>
+            </w:r>
+            <w:r>
+              <w:t>code</w:t>
+            </w:r>
+            <w:r>
+              <w:t xml:space="preserve"> pour rien.</w:t>
             </w:r>
           </w:p>
         </w:tc>
@@ -607,7 +697,7 @@
               <w:rPr>
                 <w:color w:val="00B050"/>
               </w:rPr>
-              <w:t>CONNECTED</w:t>
+              <w:t>CONNECT</w:t>
             </w:r>
             <w:r>
               <w:t>|</w:t>
@@ -737,15 +827,7 @@
               <w:cnfStyle w:val="000000100000" w:firstRow="0" w:lastRow="0" w:firstColumn="0" w:lastColumn="0" w:oddVBand="0" w:evenVBand="0" w:oddHBand="1" w:evenHBand="0" w:firstRowFirstColumn="0" w:firstRowLastColumn="0" w:lastRowFirstColumn="0" w:lastRowLastColumn="0"/>
             </w:pPr>
             <w:r>
-              <w:t xml:space="preserve">Écriture d’un fichier </w:t>
-            </w:r>
-            <w:proofErr w:type="spellStart"/>
-            <w:r>
-              <w:t>LaTeX</w:t>
-            </w:r>
-            <w:proofErr w:type="spellEnd"/>
-            <w:r>
-              <w:t xml:space="preserve"> à partir d’un code C dans le processus « serveur », puis conversion en PDF via un outil externe.</w:t>
+              <w:t>Écriture d’un fichier LaTeX à partir d’un code C dans le processus « serveur », puis conversion en PDF via un outil externe.</w:t>
             </w:r>
           </w:p>
         </w:tc>
@@ -757,13 +839,16 @@
             <w:pPr>
               <w:cnfStyle w:val="000000100000" w:firstRow="0" w:lastRow="0" w:firstColumn="0" w:lastColumn="0" w:oddVBand="0" w:evenVBand="0" w:oddHBand="1" w:evenHBand="0" w:firstRowFirstColumn="0" w:firstRowLastColumn="0" w:lastRowFirstColumn="0" w:lastRowLastColumn="0"/>
             </w:pPr>
-            <w:proofErr w:type="spellStart"/>
-            <w:r>
-              <w:t>LaTex</w:t>
-            </w:r>
-            <w:proofErr w:type="spellEnd"/>
-            <w:r>
-              <w:t xml:space="preserve"> est similaire à un langage à balise, donc assez simple à générer à partir d’un langage de programmation comme C.</w:t>
+            <w:r>
+              <w:t>LaTex est similaire à un langage à balise, donc assez simple à générer à partir d’un langage de programmation comme C.</w:t>
+            </w:r>
+          </w:p>
+          <w:p>
+            <w:pPr>
+              <w:cnfStyle w:val="000000100000" w:firstRow="0" w:lastRow="0" w:firstColumn="0" w:lastColumn="0" w:oddVBand="0" w:evenVBand="0" w:oddHBand="1" w:evenHBand="0" w:firstRowFirstColumn="0" w:firstRowLastColumn="0" w:lastRowFirstColumn="0" w:lastRowLastColumn="0"/>
+            </w:pPr>
+            <w:r>
+              <w:t>La création du fichier LaTeX à la conversion en PDF sera fait dans le processus « serveur » en code C.</w:t>
             </w:r>
           </w:p>
         </w:tc>
@@ -828,20 +913,7 @@
               <w:cnfStyle w:val="000000100000" w:firstRow="0" w:lastRow="0" w:firstColumn="0" w:lastColumn="0" w:oddVBand="0" w:evenVBand="0" w:oddHBand="1" w:evenHBand="0" w:firstRowFirstColumn="0" w:firstRowLastColumn="0" w:lastRowFirstColumn="0" w:lastRowLastColumn="0"/>
             </w:pPr>
             <w:r>
-              <w:t xml:space="preserve">Mesure du temps écoulé avec une fonction C comme </w:t>
-            </w:r>
-            <w:proofErr w:type="spellStart"/>
-            <w:proofErr w:type="gramStart"/>
-            <w:r>
-              <w:t>clock</w:t>
-            </w:r>
-            <w:proofErr w:type="spellEnd"/>
-            <w:r>
-              <w:t>(</w:t>
-            </w:r>
-            <w:proofErr w:type="gramEnd"/>
-            <w:r>
-              <w:t>).</w:t>
+              <w:t>Mesure du temps écoulé avec une fonction C comme clock().</w:t>
             </w:r>
           </w:p>
         </w:tc>
@@ -883,7 +955,13 @@
         <w:pStyle w:val="Titre2"/>
       </w:pPr>
       <w:r>
-        <w:t>Phase de préparation</w:t>
+        <w:t>Phase de pr</w:t>
+      </w:r>
+      <w:r>
+        <w:t>É</w:t>
+      </w:r>
+      <w:r>
+        <w:t>paration</w:t>
       </w:r>
     </w:p>
     <w:p>
@@ -949,6 +1027,7 @@
       </w:r>
     </w:p>
     <w:sectPr>
+      <w:footerReference w:type="default" r:id="rId9"/>
       <w:pgSz w:w="11906" w:h="16838"/>
       <w:pgMar w:top="720" w:right="720" w:bottom="720" w:left="720" w:header="708" w:footer="708" w:gutter="0"/>
       <w:cols w:space="708"/>
@@ -981,6 +1060,97 @@
     </w:p>
   </w:endnote>
 </w:endnotes>
+</file>
+
+<file path=word/footer1.xml><?xml version="1.0" encoding="utf-8"?>
+<w:ftr xmlns:wpc="http://schemas.microsoft.com/office/word/2010/wordprocessingCanvas" xmlns:cx="http://schemas.microsoft.com/office/drawing/2014/chartex" xmlns:cx1="http://schemas.microsoft.com/office/drawing/2015/9/8/chartex" xmlns:cx2="http://schemas.microsoft.com/office/drawing/2015/10/21/chartex" xmlns:cx3="http://schemas.microsoft.com/office/drawing/2016/5/9/chartex" xmlns:cx4="http://schemas.microsoft.com/office/drawing/2016/5/10/chartex" xmlns:cx5="http://schemas.microsoft.com/office/drawing/2016/5/11/chartex" xmlns:cx6="http://schemas.microsoft.com/office/drawing/2016/5/12/chartex" xmlns:cx7="http://schemas.microsoft.com/office/drawing/2016/5/13/chartex" xmlns:cx8="http://schemas.microsoft.com/office/drawing/2016/5/14/chartex" xmlns:mc="http://schemas.openxmlformats.org/markup-compatibility/2006" xmlns:aink="http://schemas.microsoft.com/office/drawing/2016/ink" xmlns:am3d="http://schemas.microsoft.com/office/drawing/2017/model3d" xmlns:o="urn:schemas-microsoft-com:office:office" xmlns:r="http://schemas.openxmlformats.org/officeDocument/2006/relationships" xmlns:m="http://schemas.openxmlformats.org/officeDocument/2006/math" xmlns:v="urn:schemas-microsoft-com:vml" xmlns:wp14="http://schemas.microsoft.com/office/word/2010/wordprocessingDrawing" xmlns:wp="http://schemas.openxmlformats.org/drawingml/2006/wordprocessingDrawing" xmlns:w10="urn:schemas-microsoft-com:office:word" xmlns:w="http://schemas.openxmlformats.org/wordprocessingml/2006/main" xmlns:w14="http://schemas.microsoft.com/office/word/2010/wordml" xmlns:w15="http://schemas.microsoft.com/office/word/2012/wordml" xmlns:w16cex="http://schemas.microsoft.com/office/word/2018/wordml/cex" xmlns:w16cid="http://schemas.microsoft.com/office/word/2016/wordml/cid" xmlns:w16="http://schemas.microsoft.com/office/word/2018/wordml" xmlns:w16sdtdh="http://schemas.microsoft.com/office/word/2020/wordml/sdtdatahash" xmlns:w16se="http://schemas.microsoft.com/office/word/2015/wordml/symex" xmlns:wpg="http://schemas.microsoft.com/office/word/2010/wordprocessingGroup" xmlns:wpi="http://schemas.microsoft.com/office/word/2010/wordprocessingInk" xmlns:wne="http://schemas.microsoft.com/office/word/2006/wordml" xmlns:wps="http://schemas.microsoft.com/office/word/2010/wordprocessingShape" mc:Ignorable="w14 w15 w16se w16cid w16 w16cex w16sdtdh wp14">
+  <w:p>
+    <w:pPr>
+      <w:pStyle w:val="Pieddepage"/>
+      <w:jc w:val="center"/>
+      <w:rPr>
+        <w:color w:val="4472C4" w:themeColor="accent1"/>
+      </w:rPr>
+    </w:pPr>
+    <w:r>
+      <w:rPr>
+        <w:color w:val="4472C4" w:themeColor="accent1"/>
+      </w:rPr>
+      <w:t xml:space="preserve">Page </w:t>
+    </w:r>
+    <w:r>
+      <w:rPr>
+        <w:color w:val="4472C4" w:themeColor="accent1"/>
+      </w:rPr>
+      <w:fldChar w:fldCharType="begin"/>
+    </w:r>
+    <w:r>
+      <w:rPr>
+        <w:color w:val="4472C4" w:themeColor="accent1"/>
+      </w:rPr>
+      <w:instrText>PAGE  \* Arabic  \* MERGEFORMAT</w:instrText>
+    </w:r>
+    <w:r>
+      <w:rPr>
+        <w:color w:val="4472C4" w:themeColor="accent1"/>
+      </w:rPr>
+      <w:fldChar w:fldCharType="separate"/>
+    </w:r>
+    <w:r>
+      <w:rPr>
+        <w:color w:val="4472C4" w:themeColor="accent1"/>
+      </w:rPr>
+      <w:t>2</w:t>
+    </w:r>
+    <w:r>
+      <w:rPr>
+        <w:color w:val="4472C4" w:themeColor="accent1"/>
+      </w:rPr>
+      <w:fldChar w:fldCharType="end"/>
+    </w:r>
+    <w:r>
+      <w:rPr>
+        <w:color w:val="4472C4" w:themeColor="accent1"/>
+      </w:rPr>
+      <w:t xml:space="preserve"> sur </w:t>
+    </w:r>
+    <w:r>
+      <w:rPr>
+        <w:color w:val="4472C4" w:themeColor="accent1"/>
+      </w:rPr>
+      <w:fldChar w:fldCharType="begin"/>
+    </w:r>
+    <w:r>
+      <w:rPr>
+        <w:color w:val="4472C4" w:themeColor="accent1"/>
+      </w:rPr>
+      <w:instrText>NUMPAGES  \* arabe  \* MERGEFORMAT</w:instrText>
+    </w:r>
+    <w:r>
+      <w:rPr>
+        <w:color w:val="4472C4" w:themeColor="accent1"/>
+      </w:rPr>
+      <w:fldChar w:fldCharType="separate"/>
+    </w:r>
+    <w:r>
+      <w:rPr>
+        <w:color w:val="4472C4" w:themeColor="accent1"/>
+      </w:rPr>
+      <w:t>2</w:t>
+    </w:r>
+    <w:r>
+      <w:rPr>
+        <w:color w:val="4472C4" w:themeColor="accent1"/>
+      </w:rPr>
+      <w:fldChar w:fldCharType="end"/>
+    </w:r>
+  </w:p>
+  <w:p>
+    <w:pPr>
+      <w:pStyle w:val="Pieddepage"/>
+    </w:pPr>
+  </w:p>
+</w:ftr>
 </file>
 
 <file path=word/footnotes.xml><?xml version="1.0" encoding="utf-8"?>

</xml_diff>